<commit_message>
caricato software requirements document
</commit_message>
<xml_diff>
--- a/Problem Statement.docx
+++ b/Problem Statement.docx
@@ -4126,26 +4126,24 @@
           <w:rFonts w:ascii="Times New Roman" w:hAnsi="Times New Roman" w:cs="Times New Roman"/>
           <w:sz w:val="24"/>
         </w:rPr>
-        <w:t xml:space="preserve"> real-time </w:t>
-      </w:r>
-      <w:proofErr w:type="spellStart"/>
-      <w:r>
-        <w:rPr>
-          <w:rFonts w:ascii="Times New Roman" w:hAnsi="Times New Roman" w:cs="Times New Roman"/>
-          <w:sz w:val="24"/>
-        </w:rPr>
-        <w:t>interaction</w:t>
-      </w:r>
-      <w:proofErr w:type="spellEnd"/>
-      <w:r>
-        <w:rPr>
-          <w:rFonts w:ascii="Times New Roman" w:hAnsi="Times New Roman" w:cs="Times New Roman"/>
-          <w:sz w:val="24"/>
-        </w:rPr>
-        <w:t>.</w:t>
+        <w:t xml:space="preserve"> </w:t>
+      </w:r>
+      <w:r>
+        <w:rPr>
+          <w:rFonts w:ascii="Times New Roman" w:hAnsi="Times New Roman" w:cs="Times New Roman"/>
+          <w:sz w:val="24"/>
+        </w:rPr>
+        <w:t>modalità di interazione real-time con il sistema</w:t>
       </w:r>
       <w:bookmarkStart w:id="0" w:name="_GoBack"/>
       <w:bookmarkEnd w:id="0"/>
+      <w:r>
+        <w:rPr>
+          <w:rFonts w:ascii="Times New Roman" w:hAnsi="Times New Roman" w:cs="Times New Roman"/>
+          <w:sz w:val="24"/>
+        </w:rPr>
+        <w:t>.</w:t>
+      </w:r>
     </w:p>
     <w:sectPr>
       <w:pgSz w:w="11906" w:h="16838"/>
@@ -5966,7 +5964,7 @@
   <a:extraClrSchemeLst/>
   <a:extLst>
     <a:ext uri="{05A4C25C-085E-4340-85A3-A5531E510DB2}">
-      <thm15:themeFamily xmlns="" xmlns:thm15="http://schemas.microsoft.com/office/thememl/2012/main" name="Office Theme" id="{62F939B6-93AF-4DB8-9C6B-D6C7DFDC589F}" vid="{4A3C46E8-61CC-4603-A589-7422A47A8E4A}"/>
+      <thm15:themeFamily xmlns:thm15="http://schemas.microsoft.com/office/thememl/2012/main" xmlns="" name="Office Theme" id="{62F939B6-93AF-4DB8-9C6B-D6C7DFDC589F}" vid="{4A3C46E8-61CC-4603-A589-7422A47A8E4A}"/>
     </a:ext>
   </a:extLst>
 </a:theme>

</xml_diff>